<commit_message>
Update User persona + vision + feature list
</commit_message>
<xml_diff>
--- a/personas.docx
+++ b/personas.docx
@@ -19,17 +19,53 @@
           <w:sz w:val="28"/>
           <w:szCs w:val="28"/>
         </w:rPr>
-        <w:t>Pi Chop</w:t>
-      </w:r>
-      <w:r>
+        <w:t>Joe Smith, Architecture Major</w:t>
+      </w:r>
+    </w:p>
+    <w:p>
+      <w:pPr>
+        <w:rPr>
+          <w:rFonts w:ascii="Times New Roman" w:hAnsi="Times New Roman" w:cs="Times New Roman"/>
+          <w:sz w:val="24"/>
+          <w:szCs w:val="24"/>
+        </w:rPr>
+      </w:pPr>
+      <w:r>
+        <w:rPr>
+          <w:rFonts w:ascii="Times New Roman" w:hAnsi="Times New Roman" w:cs="Times New Roman"/>
+          <w:sz w:val="24"/>
+          <w:szCs w:val="24"/>
+        </w:rPr>
+        <w:t>Joe, age 21, is a senior architect major at Temple University, a large university located in Philadelphia, Pa. He is born and raised in Lansdale, Pa, but lives in Philadelphia by Temple’s campus. He often goes back home to work as an Architect intern and visits his parents as well. Joe was inspired to become an architect watching his father use blueprints in his work as a construction manager.</w:t>
+      </w:r>
+    </w:p>
+    <w:p>
+      <w:pPr>
+        <w:rPr>
+          <w:rFonts w:ascii="Times New Roman" w:hAnsi="Times New Roman" w:cs="Times New Roman"/>
+          <w:sz w:val="24"/>
+          <w:szCs w:val="24"/>
+        </w:rPr>
+      </w:pPr>
+      <w:r>
+        <w:rPr>
+          <w:rFonts w:ascii="Times New Roman" w:hAnsi="Times New Roman" w:cs="Times New Roman"/>
+          <w:sz w:val="24"/>
+          <w:szCs w:val="24"/>
+        </w:rPr>
+        <w:t>Joe’s experience is mainly as an Architectural drafter and uses many different types of drafting software. Despite his use of drafting technologies, he has stated that he feels as if he does not have a solid grasp on the schedule making process because he often has a hard time keeping track of what courses will fit and the oft-problematic temple courses interface. He often has a hard time finding courses that fit his specific needs such as time and making sure he is able to. He believes that the Schedule Maker app will help him to plan schedules out that fit his specific needs.</w:t>
+      </w:r>
+    </w:p>
+    <w:p>
+      <w:pPr>
+        <w:pStyle w:val="IntenseQuote"/>
         <w:rPr>
           <w:rFonts w:ascii="Times New Roman" w:hAnsi="Times New Roman" w:cs="Times New Roman"/>
           <w:color w:val="000000" w:themeColor="text1"/>
           <w:sz w:val="28"/>
           <w:szCs w:val="28"/>
         </w:rPr>
-        <w:t xml:space="preserve">, </w:t>
-      </w:r>
+      </w:pPr>
       <w:r>
         <w:rPr>
           <w:rFonts w:ascii="Times New Roman" w:hAnsi="Times New Roman" w:cs="Times New Roman"/>
@@ -37,33 +73,130 @@
           <w:sz w:val="28"/>
           <w:szCs w:val="28"/>
         </w:rPr>
-        <w:t>Computer Science Undergraduate</w:t>
-      </w:r>
-      <w:r>
+        <w:t>Kirsten Gibson, Biology Master Student</w:t>
+      </w:r>
+    </w:p>
+    <w:p>
+      <w:pPr>
+        <w:rPr>
+          <w:rFonts w:ascii="Times New Roman" w:hAnsi="Times New Roman" w:cs="Times New Roman"/>
+          <w:sz w:val="24"/>
+          <w:szCs w:val="24"/>
+        </w:rPr>
+      </w:pPr>
+      <w:r>
+        <w:rPr>
+          <w:rFonts w:ascii="Times New Roman" w:hAnsi="Times New Roman" w:cs="Times New Roman"/>
+          <w:sz w:val="24"/>
+          <w:szCs w:val="24"/>
+        </w:rPr>
+        <w:t>Kirsten, age 28, is a second-year grad student getting a master’s in biology at Temple University, a large university located in Philadelphia, Pa. She is born in London, England and raised in Tottenham Area. She states that the warm “Unbearable” summer of Pennsylvania made her appreciate the mild climate of England. She became a biology major because her parents had wanted her to become a doctor, but her love of nature and ecology made her switch to biology. In her thesis, she is using data analytic tools to create smart habitats for endangered species.</w:t>
+      </w:r>
+    </w:p>
+    <w:p>
+      <w:pPr>
+        <w:rPr>
+          <w:rFonts w:ascii="Times New Roman" w:hAnsi="Times New Roman" w:cs="Times New Roman"/>
+          <w:sz w:val="24"/>
+          <w:szCs w:val="24"/>
+        </w:rPr>
+      </w:pPr>
+      <w:r>
+        <w:rPr>
+          <w:rFonts w:ascii="Times New Roman" w:hAnsi="Times New Roman" w:cs="Times New Roman"/>
+          <w:sz w:val="24"/>
+          <w:szCs w:val="24"/>
+        </w:rPr>
+        <w:t>Kirsten is very experienced in programming through her research using various data analytics tools and writing scripts for them. She has stated that the hardest thing about the course scheduling is the fact that it is done alone. She stated that in England that this was done with her counselor that would coach her through it. She believes that the course scheduler will help to conglomerate the schedule making process into a ten-minute process and will just take the hassle out of the creating schedules and act as a “virtual counselor”.</w:t>
+      </w:r>
+    </w:p>
+    <w:p>
+      <w:pPr>
+        <w:rPr>
+          <w:rFonts w:ascii="Times New Roman" w:hAnsi="Times New Roman" w:cs="Times New Roman"/>
+          <w:sz w:val="24"/>
+          <w:szCs w:val="24"/>
+        </w:rPr>
+      </w:pPr>
+    </w:p>
+    <w:p>
+      <w:pPr>
+        <w:rPr>
+          <w:rFonts w:ascii="Times New Roman" w:hAnsi="Times New Roman" w:cs="Times New Roman"/>
+          <w:sz w:val="24"/>
+          <w:szCs w:val="24"/>
+        </w:rPr>
+      </w:pPr>
+    </w:p>
+    <w:p>
+      <w:pPr>
+        <w:rPr>
+          <w:rFonts w:ascii="Times New Roman" w:hAnsi="Times New Roman" w:cs="Times New Roman"/>
+        </w:rPr>
+      </w:pPr>
+    </w:p>
+    <w:p>
+      <w:pPr>
+        <w:pStyle w:val="IntenseQuote"/>
         <w:rPr>
           <w:rFonts w:ascii="Times New Roman" w:hAnsi="Times New Roman" w:cs="Times New Roman"/>
           <w:color w:val="000000" w:themeColor="text1"/>
           <w:sz w:val="28"/>
           <w:szCs w:val="28"/>
         </w:rPr>
-        <w:t xml:space="preserve"> Student</w:t>
-      </w:r>
-    </w:p>
-    <w:p>
-      <w:pPr>
-        <w:rPr>
-          <w:rFonts w:ascii="Times New Roman" w:hAnsi="Times New Roman" w:cs="Times New Roman"/>
-          <w:sz w:val="24"/>
-          <w:szCs w:val="24"/>
-        </w:rPr>
-      </w:pPr>
-      <w:r>
-        <w:rPr>
-          <w:rFonts w:ascii="Times New Roman" w:hAnsi="Times New Roman" w:cs="Times New Roman"/>
-          <w:sz w:val="24"/>
-          <w:szCs w:val="24"/>
-        </w:rPr>
-        <w:t>Pi, 18 is a freshman, international student pursuing Computer Science at Temple University. She hails from New Delhi, India and has recently moved to the States to pursue her bachelor’s degree. She finds the East coast’s unpredictable weather both amusing and annoying. Pi loves to travel and does visit her parents back home qu</w:t>
+      </w:pPr>
+      <w:r>
+        <w:rPr>
+          <w:rFonts w:ascii="Times New Roman" w:hAnsi="Times New Roman" w:cs="Times New Roman"/>
+          <w:color w:val="000000" w:themeColor="text1"/>
+          <w:sz w:val="28"/>
+          <w:szCs w:val="28"/>
+        </w:rPr>
+        <w:lastRenderedPageBreak/>
+        <w:t>Jane Doe</w:t>
+      </w:r>
+      <w:r>
+        <w:rPr>
+          <w:rFonts w:ascii="Times New Roman" w:hAnsi="Times New Roman" w:cs="Times New Roman"/>
+          <w:color w:val="000000" w:themeColor="text1"/>
+          <w:sz w:val="28"/>
+          <w:szCs w:val="28"/>
+        </w:rPr>
+        <w:t xml:space="preserve">, </w:t>
+      </w:r>
+      <w:r>
+        <w:rPr>
+          <w:rFonts w:ascii="Times New Roman" w:hAnsi="Times New Roman" w:cs="Times New Roman"/>
+          <w:color w:val="000000" w:themeColor="text1"/>
+          <w:sz w:val="28"/>
+          <w:szCs w:val="28"/>
+        </w:rPr>
+        <w:t>Database Administrator</w:t>
+      </w:r>
+    </w:p>
+    <w:p>
+      <w:pPr>
+        <w:rPr>
+          <w:rFonts w:ascii="Times New Roman" w:hAnsi="Times New Roman" w:cs="Times New Roman"/>
+          <w:sz w:val="24"/>
+          <w:szCs w:val="24"/>
+        </w:rPr>
+      </w:pPr>
+      <w:r>
+        <w:rPr>
+          <w:rFonts w:ascii="Times New Roman" w:hAnsi="Times New Roman" w:cs="Times New Roman"/>
+          <w:sz w:val="24"/>
+          <w:szCs w:val="24"/>
+        </w:rPr>
+        <w:t>Jane, age 51, is a database administrator at Temple University, a large university located in Philadelphia, P</w:t>
+      </w:r>
+      <w:r>
+        <w:rPr>
+          <w:rFonts w:ascii="Times New Roman" w:hAnsi="Times New Roman" w:cs="Times New Roman"/>
+          <w:sz w:val="24"/>
+          <w:szCs w:val="24"/>
+        </w:rPr>
+        <w:t>A</w:t>
       </w:r>
       <w:bookmarkStart w:id="0" w:name="_GoBack"/>
       <w:bookmarkEnd w:id="0"/>
@@ -73,7 +206,68 @@
           <w:sz w:val="24"/>
           <w:szCs w:val="24"/>
         </w:rPr>
-        <w:t>ite frequently.</w:t>
+        <w:t>. She is born and raised in King of Prussia, Pa, but lives in Philadelphia by Temple’s campus. She often works from home as she can SSH into Temple’s servers. Jane has been a Temple University Database Administrator for upwards of 20 years.</w:t>
+      </w:r>
+    </w:p>
+    <w:p>
+      <w:pPr>
+        <w:rPr>
+          <w:rFonts w:ascii="Times New Roman" w:hAnsi="Times New Roman" w:cs="Times New Roman"/>
+          <w:sz w:val="24"/>
+          <w:szCs w:val="24"/>
+        </w:rPr>
+      </w:pPr>
+      <w:r>
+        <w:rPr>
+          <w:rFonts w:ascii="Times New Roman" w:hAnsi="Times New Roman" w:cs="Times New Roman"/>
+          <w:sz w:val="24"/>
+          <w:szCs w:val="24"/>
+        </w:rPr>
+        <w:t>Jane’s tasks typically deal with having to prepare Temple’s course database for sudden bursts of student access. This generally occurs near registration times. In addition, Jane also determines specific class times and instructor assignment based on various statistics about the importance of a class, occurrence of a class, and student / instructor preferences. She believes that the Schedule Maker app will alleviate the strain on Temple’s databases and main website TU Portal as many students will prefer to browse the schedule maker app rather than temple directly. Additionally, Jane believes that the accumulation of RMP and other course / student statistics available on the schedule maker app will allow Jane to better set up courses for coming semesters.</w:t>
+      </w:r>
+    </w:p>
+    <w:p>
+      <w:pPr>
+        <w:rPr>
+          <w:rFonts w:ascii="Times New Roman" w:hAnsi="Times New Roman" w:cs="Times New Roman"/>
+        </w:rPr>
+      </w:pPr>
+    </w:p>
+    <w:p>
+      <w:pPr>
+        <w:pStyle w:val="IntenseQuote"/>
+        <w:rPr>
+          <w:rFonts w:ascii="Times New Roman" w:hAnsi="Times New Roman" w:cs="Times New Roman"/>
+          <w:color w:val="000000" w:themeColor="text1"/>
+          <w:sz w:val="28"/>
+          <w:szCs w:val="28"/>
+        </w:rPr>
+      </w:pPr>
+      <w:r>
+        <w:rPr>
+          <w:rFonts w:ascii="Times New Roman" w:hAnsi="Times New Roman" w:cs="Times New Roman"/>
+          <w:color w:val="000000" w:themeColor="text1"/>
+          <w:sz w:val="28"/>
+          <w:szCs w:val="28"/>
+        </w:rPr>
+        <w:t>Pi Chop, Computer Science Undergraduate Student</w:t>
+      </w:r>
+    </w:p>
+    <w:p>
+      <w:pPr>
+        <w:rPr>
+          <w:rFonts w:ascii="Times New Roman" w:hAnsi="Times New Roman" w:cs="Times New Roman"/>
+          <w:sz w:val="24"/>
+          <w:szCs w:val="24"/>
+        </w:rPr>
+      </w:pPr>
+      <w:r>
+        <w:rPr>
+          <w:rFonts w:ascii="Times New Roman" w:hAnsi="Times New Roman" w:cs="Times New Roman"/>
+          <w:sz w:val="24"/>
+          <w:szCs w:val="24"/>
+        </w:rPr>
+        <w:t>Pi, 18 is a freshman, international student pursuing Computer Science at Temple University. She hails from New Delhi, India and has recently moved to the States to pursue her bachelor’s degree. She finds the East coast’s unpredictable weather both amusing and annoying. Pi loves to travel and does visit her parents back home quite frequently.</w:t>
       </w:r>
     </w:p>
     <w:p>
@@ -146,31 +340,24 @@
           <w:sz w:val="24"/>
           <w:szCs w:val="24"/>
         </w:rPr>
-        <w:t xml:space="preserve">Allow users to choose preferences when making schedules such as Class times, Professor </w:t>
-      </w:r>
-      <w:r>
-        <w:rPr>
-          <w:rFonts w:ascii="Times New Roman" w:hAnsi="Times New Roman" w:cs="Times New Roman"/>
-          <w:sz w:val="24"/>
-          <w:szCs w:val="24"/>
-        </w:rPr>
-        <w:t>etc.</w:t>
-      </w:r>
-    </w:p>
-    <w:p>
-      <w:pPr>
-        <w:rPr>
-          <w:rFonts w:ascii="Times New Roman" w:hAnsi="Times New Roman" w:cs="Times New Roman"/>
-          <w:sz w:val="24"/>
-          <w:szCs w:val="24"/>
-        </w:rPr>
-      </w:pPr>
-      <w:r>
-        <w:rPr>
-          <w:rFonts w:ascii="Times New Roman" w:hAnsi="Times New Roman" w:cs="Times New Roman"/>
-          <w:sz w:val="24"/>
-          <w:szCs w:val="24"/>
-        </w:rPr>
+        <w:t>Allow users to choose preferences when making schedules such as Class times, Professor etc.</w:t>
+      </w:r>
+    </w:p>
+    <w:p>
+      <w:pPr>
+        <w:rPr>
+          <w:rFonts w:ascii="Times New Roman" w:hAnsi="Times New Roman" w:cs="Times New Roman"/>
+          <w:sz w:val="24"/>
+          <w:szCs w:val="24"/>
+        </w:rPr>
+      </w:pPr>
+      <w:r>
+        <w:rPr>
+          <w:rFonts w:ascii="Times New Roman" w:hAnsi="Times New Roman" w:cs="Times New Roman"/>
+          <w:sz w:val="24"/>
+          <w:szCs w:val="24"/>
+        </w:rPr>
+        <w:lastRenderedPageBreak/>
         <w:t>Easy to Use Interface for Students to input their choices</w:t>
       </w:r>
     </w:p>
@@ -252,43 +439,7 @@
           <w:sz w:val="24"/>
           <w:szCs w:val="24"/>
         </w:rPr>
-        <w:t xml:space="preserve">"FOR Temple student's student body WHO need a better roster management and schedule picker software. THE Schedule Maker Alt is a web-based course automated scheduling service THAT provides a convenient, </w:t>
-      </w:r>
-      <w:proofErr w:type="spellStart"/>
-      <w:r>
-        <w:rPr>
-          <w:rFonts w:ascii="Times New Roman" w:hAnsi="Times New Roman" w:cs="Times New Roman"/>
-          <w:sz w:val="24"/>
-          <w:szCs w:val="24"/>
-        </w:rPr>
-        <w:t>hastle</w:t>
-      </w:r>
-      <w:proofErr w:type="spellEnd"/>
-      <w:r>
-        <w:rPr>
-          <w:rFonts w:ascii="Times New Roman" w:hAnsi="Times New Roman" w:cs="Times New Roman"/>
-          <w:sz w:val="24"/>
-          <w:szCs w:val="24"/>
-        </w:rPr>
-        <w:t xml:space="preserve"> free class schedule management, course planning and selection and best section selection based on user criteria and preferences. UNLIKE other scheduling services, OUR product provides the best combinations of user's </w:t>
-      </w:r>
-      <w:proofErr w:type="spellStart"/>
-      <w:r>
-        <w:rPr>
-          <w:rFonts w:ascii="Times New Roman" w:hAnsi="Times New Roman" w:cs="Times New Roman"/>
-          <w:sz w:val="24"/>
-          <w:szCs w:val="24"/>
-        </w:rPr>
-        <w:t>preffered</w:t>
-      </w:r>
-      <w:proofErr w:type="spellEnd"/>
-      <w:r>
-        <w:rPr>
-          <w:rFonts w:ascii="Times New Roman" w:hAnsi="Times New Roman" w:cs="Times New Roman"/>
-          <w:sz w:val="24"/>
-          <w:szCs w:val="24"/>
-        </w:rPr>
-        <w:t xml:space="preserve"> classes free of cost."</w:t>
+        <w:t>"FOR Temple student's student body WHO need a better roster management and schedule picker software. THE Schedule Maker Alt is a web-based course automated scheduling service THAT provides a convenient, hastle free class schedule management, course planning and selection and best section selection based on user criteria and preferences. UNLIKE other scheduling services, OUR product provides the best combinations of user's preffered classes free of cost."</w:t>
       </w:r>
     </w:p>
     <w:sectPr>

</xml_diff>